<commit_message>
Adding the pdf write up file
</commit_message>
<xml_diff>
--- a/Write_Up.docx
+++ b/Write_Up.docx
@@ -104,6 +104,30 @@
       <w:r>
         <w:t>; the pipeline is present inside this file</w:t>
       </w:r>
+      <w:r>
+        <w:t xml:space="preserve">. The pipeline requires project_video.mp4 which is </w:t>
+      </w:r>
+      <w:r>
+        <w:rPr>
+          <w:b/>
+        </w:rPr>
+        <w:t>NOT</w:t>
+      </w:r>
+      <w:r>
+        <w:rPr>
+          <w:b/>
+        </w:rPr>
+        <w:t xml:space="preserve"> </w:t>
+      </w:r>
+      <w:r>
+        <w:t>checked in with this code</w:t>
+      </w:r>
+      <w:r>
+        <w:rPr>
+          <w:b/>
+        </w:rPr>
+        <w:t>.</w:t>
+      </w:r>
     </w:p>
     <w:p>
       <w:pPr>
@@ -161,6 +185,12 @@
           <w:i/>
         </w:rPr>
         <w:t xml:space="preserve">/ directory </w:t>
+      </w:r>
+      <w:r>
+        <w:rPr>
+          <w:i/>
+        </w:rPr>
+        <w:t>and contains no sanity checks.</w:t>
       </w:r>
     </w:p>
     <w:p>
@@ -337,7 +367,13 @@
         <w:t>.</w:t>
       </w:r>
       <w:r>
-        <w:t xml:space="preserve"> Following images show the some cases of correct and incorrect chessboard corner detections. The object and image points for wrong corner detections are skipped. In total, out of 20 calibration images, only 3 images have been observed with wrong corners.</w:t>
+        <w:t xml:space="preserve"> Following images show the some cases of correct and incorrect chessboard corner detections. The object and image points for wrong corner detections are skipped. In total, out of 20 calibration images, only 3 images have been observed with wrong corners</w:t>
+      </w:r>
+      <w:r>
+        <w:t xml:space="preserve"> and they have been excluded in collecting image and object points</w:t>
+      </w:r>
+      <w:r>
+        <w:t>.</w:t>
       </w:r>
     </w:p>
     <w:p/>
@@ -1000,6 +1036,10 @@
     </w:p>
     <w:p>
       <w:r>
+        <w:lastRenderedPageBreak/>
+        <w:t xml:space="preserve">These coordinates were mentioned in a discussion on the online forum, and as the author’s points for not giving satisfactory result, they have instead been employed. </w:t>
+      </w:r>
+      <w:r>
         <w:t>The lane area marked by the above coordinates is shown below</w:t>
       </w:r>
     </w:p>
@@ -1009,7 +1049,6 @@
           <w:noProof/>
           <w:lang w:val="de-DE" w:eastAsia="de-DE"/>
         </w:rPr>
-        <w:lastRenderedPageBreak/>
         <w:drawing>
           <wp:inline distT="0" distB="0" distL="0" distR="0">
             <wp:extent cx="5178056" cy="3883542"/>
@@ -1056,6 +1095,7 @@
     <w:p/>
     <w:p>
       <w:r>
+        <w:lastRenderedPageBreak/>
         <w:t>The warped image is shown below</w:t>
       </w:r>
       <w:r>
@@ -1111,7 +1151,6 @@
         <w:pStyle w:val="berschrift1"/>
       </w:pPr>
       <w:r>
-        <w:lastRenderedPageBreak/>
         <w:t>Lane Line Detection:</w:t>
       </w:r>
     </w:p>
@@ -1119,9 +1158,44 @@
       <w:r>
         <w:t xml:space="preserve">Lane lines detection on these binary warped images is done via convolution using the </w:t>
       </w:r>
-      <w:proofErr w:type="spellStart"/>
-      <w:r>
-        <w:t>find_window_</w:t>
+      <w:r>
+        <w:t>find_window_centroids</w:t>
+      </w:r>
+      <w:r>
+        <w:t>() and find_all_centroids() fun</w:t>
+      </w:r>
+      <w:r>
+        <w:t>ctions in line 89 and 92 of mai</w:t>
+      </w:r>
+      <w:r>
+        <w:t>n.py. These functions are defined in the convo</w:t>
+      </w:r>
+      <w:r>
+        <w:t>l</w:t>
+      </w:r>
+      <w:r>
+        <w:t>.py and the basic code is similar to what is presented in the classroom lectures. A couple of changes are made to the code though</w:t>
+      </w:r>
+      <w:r>
+        <w:t>; firstly initial left and right centroid are sought in last 1/8 of the image. Moreover, as these centroids only give the x-coordinates of possible lane marking, a y coordinate is also obtained by taking this y coordinate as the center of the area being convolved (in this case, center of the last 1/8</w:t>
+      </w:r>
+      <w:r>
+        <w:rPr>
+          <w:vertAlign w:val="superscript"/>
+        </w:rPr>
+        <w:t>th</w:t>
+      </w:r>
+      <w:r>
+        <w:t xml:space="preserve"> of the image). </w:t>
+      </w:r>
+    </w:p>
+    <w:p>
+      <w:r>
+        <w:t xml:space="preserve">Thus at the end of </w:t>
+      </w:r>
+      <w:proofErr w:type="spellStart"/>
+      <w:r>
+        <w:t>find_all_</w:t>
       </w:r>
       <w:proofErr w:type="gramStart"/>
       <w:r>
@@ -1133,45 +1207,29 @@
       </w:r>
       <w:proofErr w:type="gramEnd"/>
       <w:r>
-        <w:t xml:space="preserve">) and </w:t>
-      </w:r>
-      <w:proofErr w:type="spellStart"/>
-      <w:r>
-        <w:t>find_all_centroids</w:t>
-      </w:r>
-      <w:proofErr w:type="spellEnd"/>
-      <w:r>
-        <w:t>() functions in line 89 and 92 of  mian.py. These functions are defined in the convo.py and the basic code is similar to what is presented in the classroom lectures. A couple of changes are made to the code though</w:t>
-      </w:r>
-      <w:r>
-        <w:t>; firstly initial left and right centroid are sought in last 1/8 of the image. Moreover, as these centroids only give the x-coordinates of possible lane marking, a y coordinate is also obtained by taking this y coordinate as the center of the area being convolved (in this case, center of the last 1/8</w:t>
-      </w:r>
-      <w:r>
-        <w:rPr>
-          <w:vertAlign w:val="superscript"/>
-        </w:rPr>
-        <w:t>th</w:t>
-      </w:r>
-      <w:r>
-        <w:t xml:space="preserve"> of the image). </w:t>
-      </w:r>
-    </w:p>
-    <w:p>
-      <w:r>
-        <w:t xml:space="preserve">Thus at the end of </w:t>
-      </w:r>
-      <w:proofErr w:type="spellStart"/>
-      <w:r>
-        <w:t>find_all</w:t>
-      </w:r>
-      <w:proofErr w:type="gramStart"/>
-      <w:r>
-        <w:t>:centroids</w:t>
-      </w:r>
-      <w:proofErr w:type="spellEnd"/>
-      <w:proofErr w:type="gramEnd"/>
-      <w:r>
-        <w:t>(), not only x- but y-coordinates of the lane marking are available. Thus we have points on both left and right traces of the lane, which are used to obtain proper lane markings using line fitting techniques.</w:t>
+        <w:t>), not only x- but y-coordinates of the lane marking are available. Thus we have points on both left and right traces of the lane, which are used to obtain proper lane markin</w:t>
+      </w:r>
+      <w:r>
+        <w:t xml:space="preserve">gs using line fitting technique from </w:t>
+      </w:r>
+      <w:proofErr w:type="spellStart"/>
+      <w:r>
+        <w:t>numpy</w:t>
+      </w:r>
+      <w:proofErr w:type="spellEnd"/>
+      <w:r>
+        <w:t xml:space="preserve"> called </w:t>
+      </w:r>
+      <w:proofErr w:type="spellStart"/>
+      <w:r>
+        <w:t>polyfit</w:t>
+      </w:r>
+      <w:proofErr w:type="spellEnd"/>
+      <w:r>
+        <w:t>()</w:t>
+      </w:r>
+      <w:r>
+        <w:t>.</w:t>
       </w:r>
     </w:p>
     <w:p/>
@@ -1207,6 +1265,7 @@
           <w:noProof/>
           <w:lang w:val="de-DE" w:eastAsia="de-DE"/>
         </w:rPr>
+        <w:lastRenderedPageBreak/>
         <w:drawing>
           <wp:inline distT="0" distB="0" distL="0" distR="0">
             <wp:extent cx="5760720" cy="4320540"/>
@@ -1252,31 +1311,114 @@
     </w:p>
     <w:p>
       <w:r>
-        <w:t xml:space="preserve">To avoid such scenarios firstly the left and right centroids should stay in their respective halves </w:t>
-      </w:r>
+        <w:t>To avoid such scenarios firstly the left and right centroids should stay</w:t>
+      </w:r>
+      <w:r>
+        <w:t xml:space="preserve"> in their respective halves of </w:t>
+      </w:r>
+      <w:r>
+        <w:t>the image, the difference (right-left) of centroids should never be negative, and any left centroid should not be negative. Lastly, as the lane width is 700 pixels, the difference of right and left centroids should not differ by a tolerance</w:t>
+      </w:r>
+      <w:r>
+        <w:t xml:space="preserve"> value</w:t>
+      </w:r>
+      <w:r>
+        <w:t xml:space="preserve"> of 100 pixels (0.5 m) around this value of 700. If these criteria are met, then </w:t>
+      </w:r>
+      <w:r>
+        <w:t>centroids are considered ‘sane’;</w:t>
+      </w:r>
+      <w:r>
+        <w:t xml:space="preserve"> they are used to obtain </w:t>
+      </w:r>
+      <w:r>
+        <w:t xml:space="preserve">coefficients for left and right lane marking using </w:t>
+      </w:r>
+      <w:proofErr w:type="spellStart"/>
+      <w:r>
+        <w:t>numpy</w:t>
+      </w:r>
+      <w:proofErr w:type="spellEnd"/>
+      <w:r>
+        <w:t xml:space="preserve"> </w:t>
+      </w:r>
+      <w:proofErr w:type="spellStart"/>
       <w:proofErr w:type="gramStart"/>
       <w:r>
-        <w:t>of  the</w:t>
+        <w:t>polyfit</w:t>
+      </w:r>
+      <w:proofErr w:type="spellEnd"/>
+      <w:r>
+        <w:t>(</w:t>
       </w:r>
       <w:proofErr w:type="gramEnd"/>
       <w:r>
-        <w:t xml:space="preserve"> image, the difference (right-left) of centroids should never be negative, and any left centroid should not be negative. Lastly, as the lane width is 700 pixels, the difference of right and left centroids should not differ by a tolerance of 100 pixels (0.5 m) around this value of 700. If these criteria are met, then centroids are considered ‘sane’, they are used to obtain </w:t>
-      </w:r>
-      <w:r>
-        <w:t xml:space="preserve">coefficients for left and right lane marking using </w:t>
-      </w:r>
-      <w:proofErr w:type="spellStart"/>
-      <w:r>
-        <w:t>numpy</w:t>
-      </w:r>
-      <w:proofErr w:type="spellEnd"/>
+        <w:t xml:space="preserve">) function. These coefficients are saved in a </w:t>
+      </w:r>
+      <w:proofErr w:type="spellStart"/>
+      <w:proofErr w:type="gramStart"/>
+      <w:r>
+        <w:t>deque</w:t>
+      </w:r>
+      <w:proofErr w:type="spellEnd"/>
+      <w:r>
+        <w:t>(</w:t>
+      </w:r>
+      <w:proofErr w:type="gramEnd"/>
+      <w:r>
+        <w:t>)</w:t>
+      </w:r>
       <w:r>
         <w:t xml:space="preserve"> </w:t>
       </w:r>
+      <w:r>
+        <w:t xml:space="preserve">ring </w:t>
+      </w:r>
+      <w:r>
+        <w:t>buf</w:t>
+      </w:r>
+      <w:r>
+        <w:t>fer of size</w:t>
+      </w:r>
+      <w:r>
+        <w:t xml:space="preserve"> 30.</w:t>
+      </w:r>
+      <w:r>
+        <w:t xml:space="preserve"> The buffer size is taken as it is not too big and still can give basis for reasonable estimates.</w:t>
+      </w:r>
+      <w:r>
+        <w:t xml:space="preserve"> The ‘sane’ centroids are also saved as the most recent reasonable lane points. </w:t>
+      </w:r>
+    </w:p>
+    <w:p>
+      <w:r>
+        <w:t>For obtain the right lane lines (</w:t>
+      </w:r>
+      <w:r>
+        <w:t>line</w:t>
+      </w:r>
+      <w:r>
+        <w:t>s</w:t>
+      </w:r>
+      <w:r>
+        <w:t xml:space="preserve"> 100 </w:t>
+      </w:r>
+      <w:r>
+        <w:t>till</w:t>
+      </w:r>
+      <w:r>
+        <w:t xml:space="preserve"> 110 of main.py</w:t>
+      </w:r>
+      <w:r>
+        <w:t>)</w:t>
+      </w:r>
+      <w:r>
+        <w:t xml:space="preserve">, first of all it is checked if the </w:t>
+      </w:r>
       <w:proofErr w:type="spellStart"/>
       <w:proofErr w:type="gramStart"/>
       <w:r>
-        <w:t>polyfit</w:t>
+        <w:t>deque</w:t>
       </w:r>
       <w:proofErr w:type="spellEnd"/>
       <w:r>
@@ -1284,12 +1426,12 @@
       </w:r>
       <w:proofErr w:type="gramEnd"/>
       <w:r>
-        <w:t xml:space="preserve">) function. These coefficients are saved in a </w:t>
+        <w:t xml:space="preserve">) is full of ‘sane’ values. If yes, then the average of coefficients of left and right lane lines are used to draw lines using </w:t>
       </w:r>
       <w:proofErr w:type="spellStart"/>
       <w:proofErr w:type="gramStart"/>
       <w:r>
-        <w:t>deque</w:t>
+        <w:t>fitVector</w:t>
       </w:r>
       <w:proofErr w:type="spellEnd"/>
       <w:r>
@@ -1297,33 +1439,59 @@
       </w:r>
       <w:proofErr w:type="gramEnd"/>
       <w:r>
-        <w:t>)</w:t>
-      </w:r>
+        <w:t>) function (line 116). If the buffer is not full, then the current ‘sane’ values are used. If the current values were not reasonable, then most recent ‘sane’ values for centroids are obtained; if no reasonable old values of centroids are present</w:t>
+      </w:r>
+      <w:r>
+        <w:t xml:space="preserve"> (for example start of the video)</w:t>
+      </w:r>
+      <w:r>
+        <w:t>, then this frame is dropped. Once the left and right lane fits are obtained</w:t>
+      </w:r>
+      <w:r>
+        <w:t xml:space="preserve"> eventually</w:t>
+      </w:r>
+      <w:r>
+        <w:t xml:space="preserve"> using </w:t>
+      </w:r>
+      <w:proofErr w:type="spellStart"/>
+      <w:proofErr w:type="gramStart"/>
+      <w:r>
+        <w:t>fitVector</w:t>
+      </w:r>
+      <w:proofErr w:type="spellEnd"/>
+      <w:r>
+        <w:t>(</w:t>
+      </w:r>
+      <w:proofErr w:type="gramEnd"/>
+      <w:r>
+        <w:t xml:space="preserve">) function, radius of curvature is obtained for the left and right lane lines using </w:t>
+      </w:r>
+      <w:proofErr w:type="spellStart"/>
+      <w:r>
+        <w:t>getRadiusCurve</w:t>
+      </w:r>
+      <w:proofErr w:type="spellEnd"/>
+      <w:r>
+        <w:t xml:space="preserve">() on line 119, and their average is used to obtain a final value. </w:t>
+      </w:r>
+      <w:r>
+        <w:t xml:space="preserve">The above function is based on the code shown in the online </w:t>
+      </w:r>
+      <w:proofErr w:type="spellStart"/>
+      <w:r>
+        <w:t>classroom.</w:t>
+      </w:r>
+      <w:r>
+        <w:t>The</w:t>
+      </w:r>
+      <w:proofErr w:type="spellEnd"/>
       <w:r>
         <w:t xml:space="preserve"> </w:t>
       </w:r>
-      <w:r>
-        <w:t xml:space="preserve">ring </w:t>
-      </w:r>
-      <w:r>
-        <w:t>buf</w:t>
-      </w:r>
-      <w:r>
-        <w:t>fer of size</w:t>
-      </w:r>
-      <w:r>
-        <w:t xml:space="preserve"> 30. The ‘sane’ centroids are also saved as the most recent reasonable lane points. </w:t>
-      </w:r>
-    </w:p>
-    <w:p>
-      <w:r>
-        <w:lastRenderedPageBreak/>
-        <w:t xml:space="preserve">To obtain the right lane lines, between line 100 and 110 of main.py, first of all it is checked if the </w:t>
-      </w:r>
       <w:proofErr w:type="spellStart"/>
       <w:proofErr w:type="gramStart"/>
       <w:r>
-        <w:t>deque</w:t>
+        <w:t>getCameraOffset</w:t>
       </w:r>
       <w:proofErr w:type="spellEnd"/>
       <w:r>
@@ -1331,12 +1499,23 @@
       </w:r>
       <w:proofErr w:type="gramEnd"/>
       <w:r>
-        <w:t xml:space="preserve">) is full of ‘sane’ values. If yes, then the average of coefficients of left and right lane lines are used to draw lines using </w:t>
+        <w:t xml:space="preserve">) function is used to see how much a  the central camera (the car itself) is off from the </w:t>
+      </w:r>
+      <w:proofErr w:type="spellStart"/>
+      <w:r>
+        <w:t>centre</w:t>
+      </w:r>
+      <w:proofErr w:type="spellEnd"/>
+      <w:r>
+        <w:t xml:space="preserve">. Lastly, the lane markings are then used </w:t>
+      </w:r>
+      <w:r>
+        <w:t xml:space="preserve">inside the </w:t>
       </w:r>
       <w:proofErr w:type="spellStart"/>
       <w:proofErr w:type="gramStart"/>
       <w:r>
-        <w:t>fitVector</w:t>
+        <w:t>warpToColor</w:t>
       </w:r>
       <w:proofErr w:type="spellEnd"/>
       <w:r>
@@ -1344,67 +1523,6 @@
       </w:r>
       <w:proofErr w:type="gramEnd"/>
       <w:r>
-        <w:t xml:space="preserve">) function (line 116). If the buffer is not full, then the current ‘sane’ values are used. If the current values were not reasonable, then most recent ‘sane’ values for centroids are obtained; if no reasonable old values of centroids are present, then this frame is dropped. Once the left and right lane fits are obtained using </w:t>
-      </w:r>
-      <w:proofErr w:type="spellStart"/>
-      <w:proofErr w:type="gramStart"/>
-      <w:r>
-        <w:t>fitVector</w:t>
-      </w:r>
-      <w:proofErr w:type="spellEnd"/>
-      <w:r>
-        <w:t>(</w:t>
-      </w:r>
-      <w:proofErr w:type="gramEnd"/>
-      <w:r>
-        <w:t>)</w:t>
-      </w:r>
-      <w:r>
-        <w:t xml:space="preserve"> function, radius of curvature is obtained for the left and right lane lines using </w:t>
-      </w:r>
-      <w:proofErr w:type="spellStart"/>
-      <w:r>
-        <w:t>getRadiusCurve</w:t>
-      </w:r>
-      <w:proofErr w:type="spellEnd"/>
-      <w:r>
-        <w:t xml:space="preserve">() on line 119, and their average is used to obtain a final value. The </w:t>
-      </w:r>
-      <w:proofErr w:type="spellStart"/>
-      <w:proofErr w:type="gramStart"/>
-      <w:r>
-        <w:t>getCameraOffset</w:t>
-      </w:r>
-      <w:proofErr w:type="spellEnd"/>
-      <w:r>
-        <w:t>(</w:t>
-      </w:r>
-      <w:proofErr w:type="gramEnd"/>
-      <w:r>
-        <w:t xml:space="preserve">) function is used to see how much a  the central camera (the car itself) is off from the </w:t>
-      </w:r>
-      <w:proofErr w:type="spellStart"/>
-      <w:r>
-        <w:t>centre</w:t>
-      </w:r>
-      <w:proofErr w:type="spellEnd"/>
-      <w:r>
-        <w:t xml:space="preserve">. Lastly, the lane markings are then used </w:t>
-      </w:r>
-      <w:r>
-        <w:t xml:space="preserve">inside the </w:t>
-      </w:r>
-      <w:proofErr w:type="spellStart"/>
-      <w:proofErr w:type="gramStart"/>
-      <w:r>
-        <w:t>warpToColor</w:t>
-      </w:r>
-      <w:proofErr w:type="spellEnd"/>
-      <w:r>
-        <w:t>(</w:t>
-      </w:r>
-      <w:proofErr w:type="gramEnd"/>
-      <w:r>
         <w:t xml:space="preserve">) function on line 128 to map the lane lines on a </w:t>
       </w:r>
       <w:proofErr w:type="spellStart"/>
@@ -1422,12 +1540,12 @@
       </w:r>
     </w:p>
     <w:p>
-      <w:bookmarkStart w:id="0" w:name="_GoBack"/>
       <w:r>
         <w:rPr>
           <w:noProof/>
           <w:lang w:val="de-DE" w:eastAsia="de-DE"/>
         </w:rPr>
+        <w:lastRenderedPageBreak/>
         <w:drawing>
           <wp:inline distT="0" distB="0" distL="0" distR="0">
             <wp:extent cx="5760720" cy="2991485"/>
@@ -1470,743 +1588,169 @@
           </wp:inline>
         </w:drawing>
       </w:r>
+    </w:p>
+    <w:p>
+      <w:r>
+        <w:t xml:space="preserve">The first image on the left is the binary undistorted image with a blue box showing the area to be warped. The middle image is the warped section of the road showing the bird </w:t>
+      </w:r>
+      <w:proofErr w:type="spellStart"/>
+      <w:r>
+        <w:t>eyeview</w:t>
+      </w:r>
+      <w:proofErr w:type="spellEnd"/>
+      <w:r>
+        <w:t xml:space="preserve"> of the road ahead. The blue and orange dots are the centroids obtained after convolution. The red line on the white lane marks are obtained from the polynomial-line fitting. The third image shows the mapping of the warped area back onto the road.</w:t>
+      </w:r>
+    </w:p>
+    <w:p>
+      <w:r>
+        <w:t xml:space="preserve">The pipeline is used on the project video to create output.mp4. The initial lane markings have some jitter as the ring </w:t>
+      </w:r>
+      <w:proofErr w:type="spellStart"/>
+      <w:r>
+        <w:t>deque</w:t>
+      </w:r>
+      <w:proofErr w:type="spellEnd"/>
+      <w:r>
+        <w:t xml:space="preserve"> buffer is still being filled at this point. However, once it is full, the lines become smooth. The lane markings do not fail in the presence of shadows or with the changing lane </w:t>
+      </w:r>
+      <w:r>
+        <w:t>colors</w:t>
+      </w:r>
+      <w:r>
+        <w:t xml:space="preserve"> due to sanity checking and smoothing effects</w:t>
+      </w:r>
+      <w:r>
+        <w:t xml:space="preserve">. Also, the radius of curvature remains reasonable and does not exceed above 1.5m. However, when the lane is straight, then the radius of curvature tends to reach very high values because the function tries to calculate the derivate of a </w:t>
+      </w:r>
+      <w:r>
+        <w:t xml:space="preserve">straight vertical </w:t>
+      </w:r>
+      <w:r>
+        <w:t>line.</w:t>
+      </w:r>
+      <w:r>
+        <w:t xml:space="preserve"> For such cases,</w:t>
+      </w:r>
+      <w:r>
+        <w:t xml:space="preserve"> </w:t>
+      </w:r>
+      <w:r>
+        <w:t>t</w:t>
+      </w:r>
+      <w:r>
+        <w:t>here is a fixed limit on radius of curvature being portrayed on the image of 3 km, and values above this</w:t>
+      </w:r>
+      <w:r>
+        <w:t xml:space="preserve"> are replaced by previous value, which was below the threshold of 3km</w:t>
+      </w:r>
+      <w:r>
+        <w:t>.</w:t>
+      </w:r>
+    </w:p>
+    <w:p/>
+    <w:p>
+      <w:pPr>
+        <w:pStyle w:val="berschrift1"/>
+      </w:pPr>
+      <w:r>
+        <w:t>Possible Improvements</w:t>
+      </w:r>
+    </w:p>
+    <w:p>
+      <w:r>
+        <w:t>There are number of ways this work can be improved.</w:t>
+      </w:r>
+    </w:p>
+    <w:p>
+      <w:pPr>
+        <w:pStyle w:val="Listenabsatz"/>
+        <w:numPr>
+          <w:ilvl w:val="0"/>
+          <w:numId w:val="3"/>
+        </w:numPr>
+      </w:pPr>
+      <w:r>
+        <w:t xml:space="preserve">As above mentioned, radius of curvature </w:t>
+      </w:r>
+      <w:r>
+        <w:t>does not give reasonable values</w:t>
+      </w:r>
+      <w:r>
+        <w:t xml:space="preserve"> when the lan</w:t>
+      </w:r>
+      <w:r>
+        <w:t>e</w:t>
+      </w:r>
+      <w:r>
+        <w:t xml:space="preserve"> is </w:t>
+      </w:r>
+      <w:r>
+        <w:t>straight, a better work around rather than displaying the last acceptable value should be devised.</w:t>
+      </w:r>
+    </w:p>
+    <w:p>
+      <w:pPr>
+        <w:pStyle w:val="Listenabsatz"/>
+        <w:numPr>
+          <w:ilvl w:val="0"/>
+          <w:numId w:val="3"/>
+        </w:numPr>
+      </w:pPr>
+      <w:r>
+        <w:t xml:space="preserve">Initially, it was thought that radius of curvature can be an important metric to see verify correct operation. However, as mentioned above, it does not work all the time, and </w:t>
+      </w:r>
+      <w:r>
+        <w:t>offset</w:t>
+      </w:r>
+      <w:r>
+        <w:t xml:space="preserve"> from </w:t>
+      </w:r>
+      <w:proofErr w:type="spellStart"/>
+      <w:r>
+        <w:t>centre</w:t>
+      </w:r>
+      <w:proofErr w:type="spellEnd"/>
+      <w:r>
+        <w:t xml:space="preserve"> seemed apparently a better choice. </w:t>
+      </w:r>
+      <w:r>
+        <w:t>At the end, average lane size appeared a better choice to do sanity checks. A combination of these two plus additional other metrics such as difference between radii of curvature of the right and the left lane line can be used for sanity checks.</w:t>
+      </w:r>
+    </w:p>
+    <w:p/>
+    <w:p>
+      <w:pPr>
+        <w:pStyle w:val="Listenabsatz"/>
+        <w:numPr>
+          <w:ilvl w:val="0"/>
+          <w:numId w:val="3"/>
+        </w:numPr>
+      </w:pPr>
+      <w:r>
+        <w:lastRenderedPageBreak/>
+        <w:t xml:space="preserve">During the project, the convolution does tend to fail under shadows and where lane lines are not clear. In the project, the ring </w:t>
+      </w:r>
+      <w:proofErr w:type="spellStart"/>
+      <w:r>
+        <w:t>deque</w:t>
+      </w:r>
+      <w:proofErr w:type="spellEnd"/>
+      <w:r>
+        <w:t xml:space="preserve"> buffer was full by the time it occurred, and older values of centroids were used for those images. This worked fine for the project video. However the challenge videos has strong curves and some shadowy sections right at the start where convolution failed, and a lot of frames are rejected at the start. Hence, initial lane markings are off the road and are not acceptable for those challenge videos.</w:t>
+      </w:r>
+      <w:r>
+        <w:t xml:space="preserve"> Thus, some more work is required especially to improve the performance of convolution operation. </w:t>
+      </w:r>
+    </w:p>
+    <w:p>
+      <w:pPr>
+        <w:ind w:left="360"/>
+      </w:pPr>
+    </w:p>
+    <w:p>
+      <w:bookmarkStart w:id="0" w:name="_GoBack"/>
       <w:bookmarkEnd w:id="0"/>
-    </w:p>
-    <w:p/>
-    <w:p/>
-    <w:p/>
-    <w:p/>
-    <w:p>
-      <w:r>
-        <w:t xml:space="preserve">As it is a long and arduous process to find </w:t>
-      </w:r>
-      <w:r>
-        <w:t xml:space="preserve">the write CNN architecture, the focus has been on using an existing CNN architecture. The </w:t>
-      </w:r>
-      <w:proofErr w:type="spellStart"/>
-      <w:r>
-        <w:t>LeNet</w:t>
-      </w:r>
-      <w:proofErr w:type="spellEnd"/>
-      <w:r>
-        <w:t xml:space="preserve"> architecture has been used in the previous project, </w:t>
-      </w:r>
-      <w:r>
-        <w:t>which could have been a good starting point for this work, however, a big limitation of that architecture is its small image input size, which is 32 * 32</w:t>
-      </w:r>
-      <w:r>
-        <w:t xml:space="preserve">. On the other hand, the smallest possible input image size from the </w:t>
-      </w:r>
-      <w:proofErr w:type="spellStart"/>
-      <w:r>
-        <w:t>Udacity</w:t>
-      </w:r>
-      <w:proofErr w:type="spellEnd"/>
-      <w:r>
-        <w:t xml:space="preserve"> simulator is 160*320.</w:t>
-      </w:r>
-      <w:r>
-        <w:t xml:space="preserve"> </w:t>
-      </w:r>
-      <w:r>
-        <w:t xml:space="preserve">Down-sampling the images from the simulator to suit the </w:t>
-      </w:r>
-      <w:proofErr w:type="spellStart"/>
-      <w:r>
-        <w:t>LeNet</w:t>
-      </w:r>
-      <w:proofErr w:type="spellEnd"/>
-      <w:r>
-        <w:t xml:space="preserve"> architecture would have led to loss of </w:t>
-      </w:r>
-      <w:proofErr w:type="spellStart"/>
-      <w:proofErr w:type="gramStart"/>
-      <w:r>
-        <w:t>a</w:t>
-      </w:r>
-      <w:proofErr w:type="spellEnd"/>
-      <w:proofErr w:type="gramEnd"/>
-      <w:r>
-        <w:t xml:space="preserve"> information. Thus, this work has primarily used the CNN architecture from [1], where the input image size has been 66*200. </w:t>
-      </w:r>
-    </w:p>
-    <w:p>
-      <w:r>
-        <w:rPr>
-          <w:noProof/>
-          <w:lang w:val="de-DE" w:eastAsia="de-DE"/>
-        </w:rPr>
-        <w:lastRenderedPageBreak/>
-        <w:drawing>
-          <wp:inline distT="0" distB="0" distL="0" distR="0">
-            <wp:extent cx="3044825" cy="1527175"/>
-            <wp:effectExtent l="0" t="0" r="3175" b="0"/>
-            <wp:docPr id="2" name="Grafik 2" descr="C:\Users\iiss\Desktop\Behavioral_Cloning_with_CNNs\data\IMG\center_2016_12_01_13_32_44_671.jpg"/>
-            <wp:cNvGraphicFramePr>
-              <a:graphicFrameLocks xmlns:a="http://schemas.openxmlformats.org/drawingml/2006/main" noChangeAspect="1"/>
-            </wp:cNvGraphicFramePr>
-            <a:graphic xmlns:a="http://schemas.openxmlformats.org/drawingml/2006/main">
-              <a:graphicData uri="http://schemas.openxmlformats.org/drawingml/2006/picture">
-                <pic:pic xmlns:pic="http://schemas.openxmlformats.org/drawingml/2006/picture">
-                  <pic:nvPicPr>
-                    <pic:cNvPr id="0" name="Picture 1" descr="C:\Users\iiss\Desktop\Behavioral_Cloning_with_CNNs\data\IMG\center_2016_12_01_13_32_44_671.jpg"/>
-                    <pic:cNvPicPr>
-                      <a:picLocks noChangeAspect="1" noChangeArrowheads="1"/>
-                    </pic:cNvPicPr>
-                  </pic:nvPicPr>
-                  <pic:blipFill>
-                    <a:blip r:embed="rId20">
-                      <a:extLst>
-                        <a:ext uri="{28A0092B-C50C-407E-A947-70E740481C1C}">
-                          <a14:useLocalDpi xmlns:a14="http://schemas.microsoft.com/office/drawing/2010/main" val="0"/>
-                        </a:ext>
-                      </a:extLst>
-                    </a:blip>
-                    <a:srcRect/>
-                    <a:stretch>
-                      <a:fillRect/>
-                    </a:stretch>
-                  </pic:blipFill>
-                  <pic:spPr bwMode="auto">
-                    <a:xfrm>
-                      <a:off x="0" y="0"/>
-                      <a:ext cx="3044825" cy="1527175"/>
-                    </a:xfrm>
-                    <a:prstGeom prst="rect">
-                      <a:avLst/>
-                    </a:prstGeom>
-                    <a:noFill/>
-                    <a:ln>
-                      <a:noFill/>
-                    </a:ln>
-                  </pic:spPr>
-                </pic:pic>
-              </a:graphicData>
-            </a:graphic>
-          </wp:inline>
-        </w:drawing>
-      </w:r>
-    </w:p>
-    <w:p>
-      <w:r>
-        <w:t xml:space="preserve">As shown in the figure above (which is an image from the </w:t>
-      </w:r>
-      <w:proofErr w:type="spellStart"/>
-      <w:r>
-        <w:t>Udacity</w:t>
-      </w:r>
-      <w:proofErr w:type="spellEnd"/>
-      <w:r>
-        <w:t xml:space="preserve"> simulator), information at the top and bottom of the image is not helpful in detecting lanes for steering the car. Hence, if the above image is cropped from top and bottom, the </w:t>
-      </w:r>
-      <w:r>
-        <w:t>resulting image will have height similar to what is required by [1]. Hence, the cropped images from the simulator will be suitable for training using the model from [1].</w:t>
-      </w:r>
-      <w:r>
-        <w:tab/>
-      </w:r>
-      <w:r>
-        <w:t xml:space="preserve"> Moreover, this CNN model has several layers and employs filters of varying depths, which has come as a result of extensive investigations as discussed in [1]. Hence, this architecture can be used for this work as well. </w:t>
-      </w:r>
-    </w:p>
-    <w:p/>
-    <w:p>
-      <w:r>
-        <w:t xml:space="preserve">The architecture </w:t>
-      </w:r>
-      <w:r>
-        <w:t>used in this work</w:t>
-      </w:r>
-      <w:r>
-        <w:t xml:space="preserve"> is shown in the figure below. The input image is first cropped by 74 lines of pixels from top, and 20 lines from bottom, to focus the learning on the road .Afterwards the image is reduced to 66*200 and is normalized. A few other modifications has been made to </w:t>
-      </w:r>
-      <w:r>
-        <w:t>the initial architecture of [1]</w:t>
-      </w:r>
-      <w:r>
-        <w:t xml:space="preserve"> mainly due to the lack of </w:t>
-      </w:r>
-      <w:r>
-        <w:t>details</w:t>
-      </w:r>
-      <w:r>
-        <w:t>. For example, whereas kernel size and strides are described in [1] for the different convolutional layers, other details such as zero-padding or type of activations are not discussed. In this work, zero-padding of 3*3 is used with Relu activations in the first three convolutional layers, and no-zero padding is used in the last two convolutional layers (with Relu) before flattening.</w:t>
-      </w:r>
-      <w:r>
-        <w:t xml:space="preserve"> The reason for using padding is that without it, information at the edges will be ‘dissolved’ in the first few layers. However, edges contain extremely important information such as lane marking, ledges, or dirt roads. Thus to make this information last several layers, zero padding is done in the first three convolutional layers. It should be noted that in the figure below, this zero padding is shown within the same layer. However, in the model_generator.py script, this is done in a separate layer to breakdown individual steps.</w:t>
-      </w:r>
-    </w:p>
-    <w:p/>
-    <w:p>
-      <w:r>
-        <w:t xml:space="preserve">To reduce overfitting, dropout of 50% is introduced </w:t>
-      </w:r>
-      <w:r>
-        <w:t xml:space="preserve">after the fully connected layers </w:t>
-      </w:r>
-      <w:r>
-        <w:t>to reduce the chances of overfitting. To further limit overfitting and increase size of dataset, image augmentation is employed whose details are discussed later. To avoid tempering with learning rate, ‘</w:t>
-      </w:r>
-      <w:r>
-        <w:t>A</w:t>
-      </w:r>
-      <w:r>
-        <w:t>dam’ optimizer is used.</w:t>
-      </w:r>
-      <w:r>
-        <w:t xml:space="preserve"> This choice has been made to reduce the </w:t>
-      </w:r>
-      <w:proofErr w:type="spellStart"/>
-      <w:r>
-        <w:t>hyperparameters</w:t>
-      </w:r>
-      <w:proofErr w:type="spellEnd"/>
-      <w:r>
-        <w:t xml:space="preserve"> as learning rate for the Adam optimizer can be left untouched.</w:t>
-      </w:r>
-      <w:r>
-        <w:t xml:space="preserve"> </w:t>
-      </w:r>
-      <w:r>
-        <w:t xml:space="preserve">Also, </w:t>
-      </w:r>
-      <w:r>
-        <w:t xml:space="preserve">20% of the dataset </w:t>
-      </w:r>
-      <w:r>
-        <w:t>is left aside for validation while the</w:t>
-      </w:r>
-      <w:r>
-        <w:t xml:space="preserve"> rest is used to train the mode.</w:t>
-      </w:r>
-      <w:r>
-        <w:t xml:space="preserve"> </w:t>
-      </w:r>
-    </w:p>
-    <w:p/>
-    <w:p/>
-    <w:p/>
-    <w:p/>
-    <w:p/>
-    <w:p>
-      <w:pPr>
-        <w:sectPr>
-          <w:pgSz w:w="11906" w:h="16838"/>
-          <w:pgMar w:top="1417" w:right="1417" w:bottom="1134" w:left="1417" w:header="708" w:footer="708" w:gutter="0"/>
-          <w:cols w:space="708"/>
-          <w:docGrid w:linePitch="360"/>
-        </w:sectPr>
-      </w:pPr>
-    </w:p>
-    <w:bookmarkStart w:id="1" w:name="OLE_LINK1"/>
-    <w:bookmarkStart w:id="2" w:name="OLE_LINK2"/>
-    <w:p>
-      <w:r>
-        <w:object w:dxaOrig="24691" w:dyaOrig="10201">
-          <v:shapetype id="_x0000_t75" coordsize="21600,21600" o:spt="75" o:preferrelative="t" path="m@4@5l@4@11@9@11@9@5xe" filled="f" stroked="f">
-            <v:stroke joinstyle="miter"/>
-            <v:formulas>
-              <v:f eqn="if lineDrawn pixelLineWidth 0"/>
-              <v:f eqn="sum @0 1 0"/>
-              <v:f eqn="sum 0 0 @1"/>
-              <v:f eqn="prod @2 1 2"/>
-              <v:f eqn="prod @3 21600 pixelWidth"/>
-              <v:f eqn="prod @3 21600 pixelHeight"/>
-              <v:f eqn="sum @0 0 1"/>
-              <v:f eqn="prod @6 1 2"/>
-              <v:f eqn="prod @7 21600 pixelWidth"/>
-              <v:f eqn="sum @8 21600 0"/>
-              <v:f eqn="prod @7 21600 pixelHeight"/>
-              <v:f eqn="sum @10 21600 0"/>
-            </v:formulas>
-            <v:path o:extrusionok="f" gradientshapeok="t" o:connecttype="rect"/>
-            <o:lock v:ext="edit" aspectratio="t"/>
-          </v:shapetype>
-          <v:shape id="_x0000_i1025" type="#_x0000_t75" style="width:743.45pt;height:306.4pt" o:ole="">
-            <v:imagedata r:id="rId21" o:title=""/>
-          </v:shape>
-          <o:OLEObject Type="Embed" ProgID="Visio.Drawing.15" ShapeID="_x0000_i1025" DrawAspect="Content" ObjectID="_1554824993" r:id="rId22"/>
-        </w:object>
-      </w:r>
-      <w:bookmarkEnd w:id="1"/>
-      <w:bookmarkEnd w:id="2"/>
-    </w:p>
-    <w:p/>
-    <w:p/>
-    <w:p/>
-    <w:p/>
-    <w:p/>
-    <w:p>
-      <w:pPr>
-        <w:sectPr>
-          <w:pgSz w:w="16838" w:h="11906" w:orient="landscape"/>
-          <w:pgMar w:top="1417" w:right="1417" w:bottom="1417" w:left="1134" w:header="708" w:footer="708" w:gutter="0"/>
-          <w:cols w:space="708"/>
-          <w:docGrid w:linePitch="360"/>
-        </w:sectPr>
-      </w:pPr>
-    </w:p>
-    <w:p>
-      <w:pPr>
-        <w:pStyle w:val="berschrift1"/>
-      </w:pPr>
-      <w:r>
-        <w:lastRenderedPageBreak/>
-        <w:t xml:space="preserve">Training </w:t>
-      </w:r>
-      <w:r>
-        <w:t xml:space="preserve">and Validation </w:t>
-      </w:r>
-      <w:r>
-        <w:t>Documentation</w:t>
-      </w:r>
-    </w:p>
-    <w:p>
-      <w:r>
-        <w:t xml:space="preserve">Whereas choice of the mode and model architecture are described above in detail, information about training the network is not yet described. This section deals with this issue. To train this network, </w:t>
-      </w:r>
-      <w:r>
-        <w:t xml:space="preserve">an initial dataset has been provided. It has turned out that this dataset was sufficient to train the network. However, this dataset has too many steering values as zeros corresponding to driving straight. This is evident by the following histogram. </w:t>
-      </w:r>
-      <w:r>
-        <w:rPr>
-          <w:noProof/>
-          <w:lang w:val="de-DE" w:eastAsia="de-DE"/>
-        </w:rPr>
-        <w:drawing>
-          <wp:inline distT="0" distB="0" distL="0" distR="0">
-            <wp:extent cx="3083442" cy="2312496"/>
-            <wp:effectExtent l="0" t="0" r="3175" b="0"/>
-            <wp:docPr id="5" name="Grafik 5" descr="C:\Users\iiss\Desktop\figure_2.jpeg"/>
-            <wp:cNvGraphicFramePr>
-              <a:graphicFrameLocks xmlns:a="http://schemas.openxmlformats.org/drawingml/2006/main" noChangeAspect="1"/>
-            </wp:cNvGraphicFramePr>
-            <a:graphic xmlns:a="http://schemas.openxmlformats.org/drawingml/2006/main">
-              <a:graphicData uri="http://schemas.openxmlformats.org/drawingml/2006/picture">
-                <pic:pic xmlns:pic="http://schemas.openxmlformats.org/drawingml/2006/picture">
-                  <pic:nvPicPr>
-                    <pic:cNvPr id="0" name="Picture 2" descr="C:\Users\iiss\Desktop\figure_2.jpeg"/>
-                    <pic:cNvPicPr>
-                      <a:picLocks noChangeAspect="1" noChangeArrowheads="1"/>
-                    </pic:cNvPicPr>
-                  </pic:nvPicPr>
-                  <pic:blipFill>
-                    <a:blip r:embed="rId23">
-                      <a:extLst>
-                        <a:ext uri="{28A0092B-C50C-407E-A947-70E740481C1C}">
-                          <a14:useLocalDpi xmlns:a14="http://schemas.microsoft.com/office/drawing/2010/main" val="0"/>
-                        </a:ext>
-                      </a:extLst>
-                    </a:blip>
-                    <a:srcRect/>
-                    <a:stretch>
-                      <a:fillRect/>
-                    </a:stretch>
-                  </pic:blipFill>
-                  <pic:spPr bwMode="auto">
-                    <a:xfrm>
-                      <a:off x="0" y="0"/>
-                      <a:ext cx="3109104" cy="2331742"/>
-                    </a:xfrm>
-                    <a:prstGeom prst="rect">
-                      <a:avLst/>
-                    </a:prstGeom>
-                    <a:noFill/>
-                    <a:ln>
-                      <a:noFill/>
-                    </a:ln>
-                  </pic:spPr>
-                </pic:pic>
-              </a:graphicData>
-            </a:graphic>
-          </wp:inline>
-        </w:drawing>
-      </w:r>
-    </w:p>
-    <w:p>
-      <w:r>
-        <w:t xml:space="preserve">As a first step to add additional </w:t>
-      </w:r>
-      <w:r>
-        <w:t>images</w:t>
-      </w:r>
-      <w:r>
-        <w:t>, the simulator is run on those sections where there exist sharp turn</w:t>
-      </w:r>
-      <w:r>
-        <w:t>s</w:t>
-      </w:r>
-      <w:r>
-        <w:t>. These are sections where there is water and dirt road</w:t>
-      </w:r>
-      <w:r>
-        <w:t xml:space="preserve"> in view</w:t>
-      </w:r>
-      <w:r>
-        <w:t xml:space="preserve"> in</w:t>
-      </w:r>
-      <w:r>
-        <w:t>side</w:t>
-      </w:r>
-      <w:r>
-        <w:t xml:space="preserve"> the track 1 of the simulator.</w:t>
-      </w:r>
-      <w:r>
-        <w:t xml:space="preserve"> </w:t>
-      </w:r>
-      <w:r>
-        <w:t xml:space="preserve">Afterwards, 50% of images corresponding to steering values less than 0.25 are randomly removed from the dataset. </w:t>
-      </w:r>
-      <w:r>
-        <w:t>To</w:t>
-      </w:r>
-      <w:r>
-        <w:t xml:space="preserve"> increase the dataset, all images are</w:t>
-      </w:r>
-      <w:r>
-        <w:t xml:space="preserve"> also</w:t>
-      </w:r>
-      <w:r>
-        <w:t xml:space="preserve"> flipped and added to the original dataset.</w:t>
-      </w:r>
-    </w:p>
-    <w:p>
-      <w:r>
-        <w:t>This dataset is randomly shuffled and 20% of it is set aside as data for validation.</w:t>
-      </w:r>
-      <w:r>
-        <w:t xml:space="preserve"> </w:t>
-      </w:r>
-      <w:r>
-        <w:t xml:space="preserve">Overall, there are around </w:t>
-      </w:r>
-      <w:r>
-        <w:t>10372</w:t>
-      </w:r>
-      <w:r>
-        <w:t xml:space="preserve"> images out of which 2074 images are for validation and the rest are </w:t>
-      </w:r>
-      <w:r>
-        <w:t xml:space="preserve">for training. </w:t>
-      </w:r>
-      <w:r>
-        <w:t xml:space="preserve">To train the model, training images are provided from a generator. Inside the generator, for a particular batch size, images are retrieved from the directory data/IMG. </w:t>
-      </w:r>
-      <w:r>
-        <w:t>For a particular image, it is decided randomly to use either one of the center, left or right camera view. As the default camera view is center, hence for left or right camera view, the steering values are compensated with a value of 0.238. This value has been obtained through hit and trial</w:t>
-      </w:r>
-      <w:r>
-        <w:t xml:space="preserve"> and is a result of experimentation</w:t>
-      </w:r>
-      <w:r>
-        <w:t>.</w:t>
-      </w:r>
-    </w:p>
-    <w:p/>
-    <w:p>
-      <w:r>
-        <w:t>The image is then</w:t>
-      </w:r>
-      <w:r>
-        <w:t xml:space="preserve"> passed through “histogram equalization” and then through augmentation techniques. This latter augmentation is done using the library from [2]. At first, Gaussian blur and random brightness is added to an image. Afterwards the images are randomly sharpened and then contrast-normalized; the resulting images are collected as output of the generator. Following images show the original, histogram-equalized</w:t>
-      </w:r>
-      <w:r>
-        <w:t>, and the final image for training, respectively.</w:t>
-      </w:r>
-    </w:p>
-    <w:p>
-      <w:r>
-        <w:rPr>
-          <w:noProof/>
-          <w:lang w:val="de-DE" w:eastAsia="de-DE"/>
-        </w:rPr>
-        <w:lastRenderedPageBreak/>
-        <w:drawing>
-          <wp:inline distT="0" distB="0" distL="0" distR="0" wp14:anchorId="2396A51B" wp14:editId="6548C065">
-            <wp:extent cx="3335639" cy="2501637"/>
-            <wp:effectExtent l="0" t="0" r="0" b="0"/>
-            <wp:docPr id="8" name="Grafik 8" descr="C:\Users\iiss\Desktop\Behavioral_Cloning_with_CNNs\0.jpg"/>
-            <wp:cNvGraphicFramePr>
-              <a:graphicFrameLocks xmlns:a="http://schemas.openxmlformats.org/drawingml/2006/main" noChangeAspect="1"/>
-            </wp:cNvGraphicFramePr>
-            <a:graphic xmlns:a="http://schemas.openxmlformats.org/drawingml/2006/main">
-              <a:graphicData uri="http://schemas.openxmlformats.org/drawingml/2006/picture">
-                <pic:pic xmlns:pic="http://schemas.openxmlformats.org/drawingml/2006/picture">
-                  <pic:nvPicPr>
-                    <pic:cNvPr id="0" name="Picture 5" descr="C:\Users\iiss\Desktop\Behavioral_Cloning_with_CNNs\0.jpg"/>
-                    <pic:cNvPicPr>
-                      <a:picLocks noChangeAspect="1" noChangeArrowheads="1"/>
-                    </pic:cNvPicPr>
-                  </pic:nvPicPr>
-                  <pic:blipFill>
-                    <a:blip r:embed="rId24">
-                      <a:extLst>
-                        <a:ext uri="{28A0092B-C50C-407E-A947-70E740481C1C}">
-                          <a14:useLocalDpi xmlns:a14="http://schemas.microsoft.com/office/drawing/2010/main" val="0"/>
-                        </a:ext>
-                      </a:extLst>
-                    </a:blip>
-                    <a:srcRect/>
-                    <a:stretch>
-                      <a:fillRect/>
-                    </a:stretch>
-                  </pic:blipFill>
-                  <pic:spPr bwMode="auto">
-                    <a:xfrm>
-                      <a:off x="0" y="0"/>
-                      <a:ext cx="3339190" cy="2504300"/>
-                    </a:xfrm>
-                    <a:prstGeom prst="rect">
-                      <a:avLst/>
-                    </a:prstGeom>
-                    <a:noFill/>
-                    <a:ln>
-                      <a:noFill/>
-                    </a:ln>
-                  </pic:spPr>
-                </pic:pic>
-              </a:graphicData>
-            </a:graphic>
-          </wp:inline>
-        </w:drawing>
-      </w:r>
-      <w:r>
-        <w:rPr>
-          <w:noProof/>
-          <w:lang w:val="de-DE" w:eastAsia="de-DE"/>
-        </w:rPr>
-        <w:drawing>
-          <wp:inline distT="0" distB="0" distL="0" distR="0" wp14:anchorId="513E990D" wp14:editId="69825652">
-            <wp:extent cx="3577186" cy="2682791"/>
-            <wp:effectExtent l="0" t="0" r="4445" b="3810"/>
-            <wp:docPr id="6" name="Grafik 6" descr="C:\Users\iiss\Desktop\Behavioral_Cloning_with_CNNs\1.jpg"/>
-            <wp:cNvGraphicFramePr>
-              <a:graphicFrameLocks xmlns:a="http://schemas.openxmlformats.org/drawingml/2006/main" noChangeAspect="1"/>
-            </wp:cNvGraphicFramePr>
-            <a:graphic xmlns:a="http://schemas.openxmlformats.org/drawingml/2006/main">
-              <a:graphicData uri="http://schemas.openxmlformats.org/drawingml/2006/picture">
-                <pic:pic xmlns:pic="http://schemas.openxmlformats.org/drawingml/2006/picture">
-                  <pic:nvPicPr>
-                    <pic:cNvPr id="0" name="Picture 3" descr="C:\Users\iiss\Desktop\Behavioral_Cloning_with_CNNs\1.jpg"/>
-                    <pic:cNvPicPr>
-                      <a:picLocks noChangeAspect="1" noChangeArrowheads="1"/>
-                    </pic:cNvPicPr>
-                  </pic:nvPicPr>
-                  <pic:blipFill>
-                    <a:blip r:embed="rId25">
-                      <a:extLst>
-                        <a:ext uri="{28A0092B-C50C-407E-A947-70E740481C1C}">
-                          <a14:useLocalDpi xmlns:a14="http://schemas.microsoft.com/office/drawing/2010/main" val="0"/>
-                        </a:ext>
-                      </a:extLst>
-                    </a:blip>
-                    <a:srcRect/>
-                    <a:stretch>
-                      <a:fillRect/>
-                    </a:stretch>
-                  </pic:blipFill>
-                  <pic:spPr bwMode="auto">
-                    <a:xfrm>
-                      <a:off x="0" y="0"/>
-                      <a:ext cx="3584626" cy="2688371"/>
-                    </a:xfrm>
-                    <a:prstGeom prst="rect">
-                      <a:avLst/>
-                    </a:prstGeom>
-                    <a:noFill/>
-                    <a:ln>
-                      <a:noFill/>
-                    </a:ln>
-                  </pic:spPr>
-                </pic:pic>
-              </a:graphicData>
-            </a:graphic>
-          </wp:inline>
-        </w:drawing>
-      </w:r>
-      <w:r>
-        <w:t>,</w:t>
-      </w:r>
-      <w:r>
-        <w:rPr>
-          <w:noProof/>
-          <w:lang w:val="de-DE" w:eastAsia="de-DE"/>
-        </w:rPr>
-        <w:drawing>
-          <wp:inline distT="0" distB="0" distL="0" distR="0" wp14:anchorId="7DBAC3E4" wp14:editId="00F9EA82">
-            <wp:extent cx="3542679" cy="2656912"/>
-            <wp:effectExtent l="0" t="0" r="635" b="0"/>
-            <wp:docPr id="7" name="Grafik 7" descr="C:\Users\iiss\Desktop\Behavioral_Cloning_with_CNNs\2.jpeg"/>
-            <wp:cNvGraphicFramePr>
-              <a:graphicFrameLocks xmlns:a="http://schemas.openxmlformats.org/drawingml/2006/main" noChangeAspect="1"/>
-            </wp:cNvGraphicFramePr>
-            <a:graphic xmlns:a="http://schemas.openxmlformats.org/drawingml/2006/main">
-              <a:graphicData uri="http://schemas.openxmlformats.org/drawingml/2006/picture">
-                <pic:pic xmlns:pic="http://schemas.openxmlformats.org/drawingml/2006/picture">
-                  <pic:nvPicPr>
-                    <pic:cNvPr id="0" name="Picture 4" descr="C:\Users\iiss\Desktop\Behavioral_Cloning_with_CNNs\2.jpeg"/>
-                    <pic:cNvPicPr>
-                      <a:picLocks noChangeAspect="1" noChangeArrowheads="1"/>
-                    </pic:cNvPicPr>
-                  </pic:nvPicPr>
-                  <pic:blipFill>
-                    <a:blip r:embed="rId26">
-                      <a:extLst>
-                        <a:ext uri="{28A0092B-C50C-407E-A947-70E740481C1C}">
-                          <a14:useLocalDpi xmlns:a14="http://schemas.microsoft.com/office/drawing/2010/main" val="0"/>
-                        </a:ext>
-                      </a:extLst>
-                    </a:blip>
-                    <a:srcRect/>
-                    <a:stretch>
-                      <a:fillRect/>
-                    </a:stretch>
-                  </pic:blipFill>
-                  <pic:spPr bwMode="auto">
-                    <a:xfrm>
-                      <a:off x="0" y="0"/>
-                      <a:ext cx="3545086" cy="2658717"/>
-                    </a:xfrm>
-                    <a:prstGeom prst="rect">
-                      <a:avLst/>
-                    </a:prstGeom>
-                    <a:noFill/>
-                    <a:ln>
-                      <a:noFill/>
-                    </a:ln>
-                  </pic:spPr>
-                </pic:pic>
-              </a:graphicData>
-            </a:graphic>
-          </wp:inline>
-        </w:drawing>
-      </w:r>
-    </w:p>
-    <w:p>
-      <w:r>
-        <w:t xml:space="preserve">This image is then cropped to remove the top 74 pixel lines and bottom 20 lines, and then resized to fit the model. The training is done for 5 epochs. </w:t>
-      </w:r>
-      <w:r>
-        <w:t xml:space="preserve">The training is done over 20000 images and takes several hours. No GPU support has been present to do this training as the AWS cloud support was not available due to NVIDIA driver problems. After failing to set the environment via the AWs, the whole training and validation was done on a normal desktop computer. </w:t>
-      </w:r>
-    </w:p>
-    <w:p/>
-    <w:p>
-      <w:pPr>
-        <w:pStyle w:val="berschrift1"/>
-      </w:pPr>
-      <w:r>
-        <w:t>Simulation</w:t>
-      </w:r>
-    </w:p>
-    <w:p>
-      <w:r>
-        <w:t xml:space="preserve">The results of the simulation for one lap are contained inside the run2.mp4 file and also the model_X.h5 can be used to see the performance of the model by opening the simulator in the autonomous model. The car remains on the road all the time. It does get very close to the road marking at the first major turn, but the wheels </w:t>
-      </w:r>
-      <w:r>
-        <w:t>do not touch the lane marking</w:t>
-      </w:r>
-      <w:r>
-        <w:t>. Afterwards, the car drives almost in the middle of the road and does</w:t>
-      </w:r>
-      <w:r>
-        <w:t xml:space="preserve"> not go off the road, hence fulfilling the project requirement.</w:t>
-      </w:r>
-      <w:r>
-        <w:t xml:space="preserve"> </w:t>
-      </w:r>
-    </w:p>
-    <w:p>
-      <w:r>
-        <w:t xml:space="preserve">When the same model was used on the second ‘Jungle’ track, the model performed poorly and the car could not tackle with sharp turns on that track. The reason can be that model is trained on the first track </w:t>
-      </w:r>
-      <w:r>
-        <w:t xml:space="preserve">and a large majority of the training </w:t>
-      </w:r>
-      <w:r>
-        <w:t>is</w:t>
-      </w:r>
-      <w:r>
-        <w:t xml:space="preserve"> done to drive</w:t>
-      </w:r>
-      <w:r>
-        <w:t xml:space="preserve"> in straight lines, and not enough sharp turns are present in the data set. </w:t>
-      </w:r>
-    </w:p>
-    <w:p/>
-    <w:p>
-      <w:pPr>
-        <w:pStyle w:val="berschrift1"/>
-      </w:pPr>
-      <w:r>
-        <w:t>References</w:t>
-      </w:r>
-    </w:p>
-    <w:p>
-      <w:pPr>
-        <w:rPr>
-          <w:color w:val="000000"/>
-          <w:sz w:val="27"/>
-          <w:szCs w:val="27"/>
-          <w:shd w:val="clear" w:color="auto" w:fill="FFFFFF"/>
-        </w:rPr>
-      </w:pPr>
-      <w:r>
-        <w:rPr>
-          <w:color w:val="000000"/>
-          <w:sz w:val="27"/>
-          <w:szCs w:val="27"/>
-          <w:shd w:val="clear" w:color="auto" w:fill="FFFFFF"/>
-        </w:rPr>
-        <w:t>[1]h</w:t>
-      </w:r>
-      <w:r>
-        <w:rPr>
-          <w:color w:val="000000"/>
-          <w:sz w:val="27"/>
-          <w:szCs w:val="27"/>
-          <w:shd w:val="clear" w:color="auto" w:fill="FFFFFF"/>
-        </w:rPr>
-        <w:t>ttps://images.nvidia.com/content/tegra/automotive/images/2016/solutions/pdf/end-to-end-dl-using-px.pdf</w:t>
-      </w:r>
-      <w:r>
-        <w:rPr>
-          <w:color w:val="000000"/>
-          <w:sz w:val="27"/>
-          <w:szCs w:val="27"/>
-          <w:shd w:val="clear" w:color="auto" w:fill="FFFFFF"/>
-        </w:rPr>
-        <w:t>.</w:t>
-      </w:r>
-    </w:p>
-    <w:p>
-      <w:r>
-        <w:rPr>
-          <w:rFonts w:ascii="Arial" w:hAnsi="Arial" w:cs="Arial"/>
-          <w:color w:val="000000"/>
-        </w:rPr>
-        <w:t xml:space="preserve"> [2</w:t>
-      </w:r>
-      <w:r>
-        <w:rPr>
-          <w:rFonts w:ascii="Arial" w:hAnsi="Arial" w:cs="Arial"/>
-          <w:color w:val="000000"/>
-        </w:rPr>
-        <w:t xml:space="preserve">] </w:t>
-      </w:r>
-      <w:hyperlink r:id="rId27" w:history="1">
-        <w:r>
-          <w:rPr>
-            <w:rStyle w:val="Hyperlink"/>
-            <w:rFonts w:ascii="Helvetica" w:hAnsi="Helvetica" w:cs="Helvetica"/>
-            <w:color w:val="337AB7"/>
-            <w:sz w:val="21"/>
-            <w:szCs w:val="21"/>
-            <w:shd w:val="clear" w:color="auto" w:fill="FFFFFF"/>
-          </w:rPr>
-          <w:t>https://github.com/aleju/imgaug</w:t>
-        </w:r>
-      </w:hyperlink>
     </w:p>
     <w:sectPr>
       <w:pgSz w:w="11906" w:h="16838"/>
@@ -2445,11 +1989,103 @@
       </w:rPr>
     </w:lvl>
   </w:abstractNum>
+  <w:abstractNum w:abstractNumId="2">
+    <w:nsid w:val="5E522FAB"/>
+    <w:multiLevelType w:val="hybridMultilevel"/>
+    <w:tmpl w:val="E83CE910"/>
+    <w:lvl w:ilvl="0" w:tplc="04070011">
+      <w:start w:val="1"/>
+      <w:numFmt w:val="decimal"/>
+      <w:lvlText w:val="%1)"/>
+      <w:lvlJc w:val="left"/>
+      <w:pPr>
+        <w:ind w:left="720" w:hanging="360"/>
+      </w:pPr>
+      <w:rPr>
+        <w:rFonts w:hint="default"/>
+      </w:rPr>
+    </w:lvl>
+    <w:lvl w:ilvl="1" w:tplc="04070019" w:tentative="1">
+      <w:start w:val="1"/>
+      <w:numFmt w:val="lowerLetter"/>
+      <w:lvlText w:val="%2."/>
+      <w:lvlJc w:val="left"/>
+      <w:pPr>
+        <w:ind w:left="1440" w:hanging="360"/>
+      </w:pPr>
+    </w:lvl>
+    <w:lvl w:ilvl="2" w:tplc="0407001B" w:tentative="1">
+      <w:start w:val="1"/>
+      <w:numFmt w:val="lowerRoman"/>
+      <w:lvlText w:val="%3."/>
+      <w:lvlJc w:val="right"/>
+      <w:pPr>
+        <w:ind w:left="2160" w:hanging="180"/>
+      </w:pPr>
+    </w:lvl>
+    <w:lvl w:ilvl="3" w:tplc="0407000F" w:tentative="1">
+      <w:start w:val="1"/>
+      <w:numFmt w:val="decimal"/>
+      <w:lvlText w:val="%4."/>
+      <w:lvlJc w:val="left"/>
+      <w:pPr>
+        <w:ind w:left="2880" w:hanging="360"/>
+      </w:pPr>
+    </w:lvl>
+    <w:lvl w:ilvl="4" w:tplc="04070019" w:tentative="1">
+      <w:start w:val="1"/>
+      <w:numFmt w:val="lowerLetter"/>
+      <w:lvlText w:val="%5."/>
+      <w:lvlJc w:val="left"/>
+      <w:pPr>
+        <w:ind w:left="3600" w:hanging="360"/>
+      </w:pPr>
+    </w:lvl>
+    <w:lvl w:ilvl="5" w:tplc="0407001B" w:tentative="1">
+      <w:start w:val="1"/>
+      <w:numFmt w:val="lowerRoman"/>
+      <w:lvlText w:val="%6."/>
+      <w:lvlJc w:val="right"/>
+      <w:pPr>
+        <w:ind w:left="4320" w:hanging="180"/>
+      </w:pPr>
+    </w:lvl>
+    <w:lvl w:ilvl="6" w:tplc="0407000F" w:tentative="1">
+      <w:start w:val="1"/>
+      <w:numFmt w:val="decimal"/>
+      <w:lvlText w:val="%7."/>
+      <w:lvlJc w:val="left"/>
+      <w:pPr>
+        <w:ind w:left="5040" w:hanging="360"/>
+      </w:pPr>
+    </w:lvl>
+    <w:lvl w:ilvl="7" w:tplc="04070019" w:tentative="1">
+      <w:start w:val="1"/>
+      <w:numFmt w:val="lowerLetter"/>
+      <w:lvlText w:val="%8."/>
+      <w:lvlJc w:val="left"/>
+      <w:pPr>
+        <w:ind w:left="5760" w:hanging="360"/>
+      </w:pPr>
+    </w:lvl>
+    <w:lvl w:ilvl="8" w:tplc="0407001B" w:tentative="1">
+      <w:start w:val="1"/>
+      <w:numFmt w:val="lowerRoman"/>
+      <w:lvlText w:val="%9."/>
+      <w:lvlJc w:val="right"/>
+      <w:pPr>
+        <w:ind w:left="6480" w:hanging="180"/>
+      </w:pPr>
+    </w:lvl>
+  </w:abstractNum>
   <w:num w:numId="1">
     <w:abstractNumId w:val="1"/>
   </w:num>
   <w:num w:numId="2">
     <w:abstractNumId w:val="0"/>
+  </w:num>
+  <w:num w:numId="3">
+    <w:abstractNumId w:val="2"/>
   </w:num>
 </w:numbering>
 </file>
@@ -3440,7 +3076,7 @@
 </file>
 
 <file path=customXml/itemProps1.xml><?xml version="1.0" encoding="utf-8"?>
-<ds:datastoreItem xmlns:ds="http://schemas.openxmlformats.org/officeDocument/2006/customXml" ds:itemID="{E22651E8-0A6B-4441-AD6F-02607E2BE1CC}">
+<ds:datastoreItem xmlns:ds="http://schemas.openxmlformats.org/officeDocument/2006/customXml" ds:itemID="{8011D564-2DC8-43BF-B2FA-A85D0184637F}">
   <ds:schemaRefs>
     <ds:schemaRef ds:uri="http://schemas.openxmlformats.org/officeDocument/2006/bibliography"/>
   </ds:schemaRefs>

</xml_diff>